<commit_message>
[Task-010] - Reporte de analisis
Signed-off-by: IsmaelGata <isgatdor@alum.us.es>
</commit_message>
<xml_diff>
--- a/reports/Student #1/Analysis Report - Student #1.docx
+++ b/reports/Student #1/Analysis Report - Student #1.docx
@@ -202,14 +202,29 @@
         </w:rPr>
         <w:t xml:space="preserve">: </w:t>
       </w:r>
-      <w:r>
-        <w:rPr>
-          <w:color w:val="0563C1"/>
-          <w:u w:val="single"/>
-          <w:lang w:val="en-GB"/>
-        </w:rPr>
-        <w:t>https://github.com/DP2-2024-C1-029/Acme-Software-Factory.git</w:t>
-      </w:r>
+      <w:hyperlink r:id="rId11" w:history="1">
+        <w:r>
+          <w:rPr>
+            <w:rStyle w:val="Hipervnculo"/>
+            <w:lang w:val="en-GB"/>
+          </w:rPr>
+          <w:t>https://github.com/DP2-2024-C1-029/Acme-</w:t>
+        </w:r>
+        <w:r>
+          <w:rPr>
+            <w:rStyle w:val="Hipervnculo"/>
+            <w:lang w:val="en-GB"/>
+          </w:rPr>
+          <w:t>S</w:t>
+        </w:r>
+        <w:r>
+          <w:rPr>
+            <w:rStyle w:val="Hipervnculo"/>
+            <w:lang w:val="en-GB"/>
+          </w:rPr>
+          <w:t>oftware-Factory.git</w:t>
+        </w:r>
+      </w:hyperlink>
     </w:p>
     <w:p>
       <w:pPr>
@@ -275,8 +290,8 @@
           <w:rStyle w:val="Ttulo1Car"/>
         </w:rPr>
         <w:sectPr>
-          <w:headerReference w:type="default" r:id="rId11"/>
-          <w:footerReference w:type="default" r:id="rId12"/>
+          <w:headerReference w:type="default" r:id="rId12"/>
+          <w:footerReference w:type="default" r:id="rId13"/>
           <w:pgSz w:w="11900" w:h="16840"/>
           <w:pgMar w:top="1440" w:right="1440" w:bottom="1440" w:left="1440" w:header="708" w:footer="708" w:gutter="0"/>
           <w:cols w:space="708"/>
@@ -435,7 +450,7 @@
           <w:r>
             <w:fldChar w:fldCharType="separate"/>
           </w:r>
-          <w:hyperlink w:anchor="_Toc158998944" w:history="1">
+          <w:hyperlink w:anchor="_Toc159005922" w:history="1">
             <w:r>
               <w:rPr>
                 <w:rStyle w:val="Hipervnculo"/>
@@ -462,7 +477,7 @@
                 <w:noProof/>
                 <w:webHidden/>
               </w:rPr>
-              <w:instrText xml:space="preserve"> PAGEREF _Toc158998944 \h </w:instrText>
+              <w:instrText xml:space="preserve"> PAGEREF _Toc159005922 \h </w:instrText>
             </w:r>
             <w:r>
               <w:rPr>
@@ -507,7 +522,7 @@
               <w14:ligatures w14:val="standardContextual"/>
             </w:rPr>
           </w:pPr>
-          <w:hyperlink w:anchor="_Toc158998945" w:history="1">
+          <w:hyperlink w:anchor="_Toc159005923" w:history="1">
             <w:r>
               <w:rPr>
                 <w:rStyle w:val="Hipervnculo"/>
@@ -534,7 +549,7 @@
                 <w:noProof/>
                 <w:webHidden/>
               </w:rPr>
-              <w:instrText xml:space="preserve"> PAGEREF _Toc158998945 \h </w:instrText>
+              <w:instrText xml:space="preserve"> PAGEREF _Toc159005923 \h </w:instrText>
             </w:r>
             <w:r>
               <w:rPr>
@@ -579,7 +594,7 @@
               <w14:ligatures w14:val="standardContextual"/>
             </w:rPr>
           </w:pPr>
-          <w:hyperlink w:anchor="_Toc158998946" w:history="1">
+          <w:hyperlink w:anchor="_Toc159005924" w:history="1">
             <w:r>
               <w:rPr>
                 <w:rStyle w:val="Hipervnculo"/>
@@ -606,7 +621,7 @@
                 <w:noProof/>
                 <w:webHidden/>
               </w:rPr>
-              <w:instrText xml:space="preserve"> PAGEREF _Toc158998946 \h </w:instrText>
+              <w:instrText xml:space="preserve"> PAGEREF _Toc159005924 \h </w:instrText>
             </w:r>
             <w:r>
               <w:rPr>
@@ -651,7 +666,7 @@
               <w14:ligatures w14:val="standardContextual"/>
             </w:rPr>
           </w:pPr>
-          <w:hyperlink w:anchor="_Toc158998947" w:history="1">
+          <w:hyperlink w:anchor="_Toc159005925" w:history="1">
             <w:r>
               <w:rPr>
                 <w:rStyle w:val="Hipervnculo"/>
@@ -678,7 +693,7 @@
                 <w:noProof/>
                 <w:webHidden/>
               </w:rPr>
-              <w:instrText xml:space="preserve"> PAGEREF _Toc158998947 \h </w:instrText>
+              <w:instrText xml:space="preserve"> PAGEREF _Toc159005925 \h </w:instrText>
             </w:r>
             <w:r>
               <w:rPr>
@@ -723,7 +738,7 @@
               <w14:ligatures w14:val="standardContextual"/>
             </w:rPr>
           </w:pPr>
-          <w:hyperlink w:anchor="_Toc158998948" w:history="1">
+          <w:hyperlink w:anchor="_Toc159005926" w:history="1">
             <w:r>
               <w:rPr>
                 <w:rStyle w:val="Hipervnculo"/>
@@ -750,7 +765,7 @@
                 <w:noProof/>
                 <w:webHidden/>
               </w:rPr>
-              <w:instrText xml:space="preserve"> PAGEREF _Toc158998948 \h </w:instrText>
+              <w:instrText xml:space="preserve"> PAGEREF _Toc159005926 \h </w:instrText>
             </w:r>
             <w:r>
               <w:rPr>
@@ -795,7 +810,7 @@
               <w14:ligatures w14:val="standardContextual"/>
             </w:rPr>
           </w:pPr>
-          <w:hyperlink w:anchor="_Toc158998949" w:history="1">
+          <w:hyperlink w:anchor="_Toc159005927" w:history="1">
             <w:r>
               <w:rPr>
                 <w:rStyle w:val="Hipervnculo"/>
@@ -822,7 +837,7 @@
                 <w:noProof/>
                 <w:webHidden/>
               </w:rPr>
-              <w:instrText xml:space="preserve"> PAGEREF _Toc158998949 \h </w:instrText>
+              <w:instrText xml:space="preserve"> PAGEREF _Toc159005927 \h </w:instrText>
             </w:r>
             <w:r>
               <w:rPr>
@@ -881,7 +896,7 @@
       <w:pPr>
         <w:pStyle w:val="Ttulo1"/>
       </w:pPr>
-      <w:bookmarkStart w:id="1" w:name="_Toc158998944"/>
+      <w:bookmarkStart w:id="1" w:name="_Toc159005922"/>
       <w:r>
         <w:lastRenderedPageBreak/>
         <w:t>Historial de versiones</w:t>
@@ -1172,7 +1187,7 @@
         <w:jc w:val="both"/>
       </w:pPr>
       <w:bookmarkStart w:id="5" w:name="_Toc158935134"/>
-      <w:bookmarkStart w:id="6" w:name="_Toc158998945"/>
+      <w:bookmarkStart w:id="6" w:name="_Toc159005923"/>
       <w:r>
         <w:lastRenderedPageBreak/>
         <w:t>Resumen Ejecutivo</w:t>
@@ -1212,7 +1227,7 @@
         <w:pStyle w:val="Ttulo1"/>
         <w:jc w:val="both"/>
       </w:pPr>
-      <w:bookmarkStart w:id="7" w:name="_Toc158998946"/>
+      <w:bookmarkStart w:id="7" w:name="_Toc159005924"/>
       <w:r>
         <w:t>Introducción</w:t>
       </w:r>
@@ -1232,7 +1247,7 @@
         <w:pStyle w:val="Ttulo1"/>
         <w:jc w:val="both"/>
       </w:pPr>
-      <w:bookmarkStart w:id="8" w:name="_Toc158998947"/>
+      <w:bookmarkStart w:id="8" w:name="_Toc159005925"/>
       <w:r>
         <w:t>Contenido</w:t>
       </w:r>
@@ -1412,7 +1427,7 @@
       <w:pPr>
         <w:pStyle w:val="Ttulo1"/>
       </w:pPr>
-      <w:bookmarkStart w:id="9" w:name="_Toc158998948"/>
+      <w:bookmarkStart w:id="9" w:name="_Toc159005926"/>
       <w:r>
         <w:t>Conclusiones</w:t>
       </w:r>
@@ -1435,13 +1450,11 @@
       </w:r>
     </w:p>
     <w:p/>
-    <w:p/>
-    <w:p/>
     <w:p>
       <w:pPr>
         <w:pStyle w:val="Ttulo1"/>
       </w:pPr>
-      <w:bookmarkStart w:id="10" w:name="_Toc158998949"/>
+      <w:bookmarkStart w:id="10" w:name="_Toc159005927"/>
       <w:r>
         <w:t>Bibliografía</w:t>
       </w:r>
@@ -4684,30 +4697,6 @@
 </file>
 
 <file path=customXml/item1.xml><?xml version="1.0" encoding="utf-8"?>
-<p:properties xmlns:p="http://schemas.microsoft.com/office/2006/metadata/properties" xmlns:xsi="http://www.w3.org/2001/XMLSchema-instance" xmlns:pc="http://schemas.microsoft.com/office/infopath/2007/PartnerControls">
-  <documentManagement>
-    <lcf76f155ced4ddcb4097134ff3c332f xmlns="591cd0f8-0474-4738-8401-d714496fe932">
-      <Terms xmlns="http://schemas.microsoft.com/office/infopath/2007/PartnerControls"/>
-    </lcf76f155ced4ddcb4097134ff3c332f>
-    <TaxCatchAll xmlns="65b21f57-044f-4604-801b-76c585a7405c" xsi:nil="true"/>
-  </documentManagement>
-</p:properties>
-</file>
-
-<file path=customXml/item2.xml><?xml version="1.0" encoding="utf-8"?>
-<?mso-contentType ?>
-<FormTemplates xmlns="http://schemas.microsoft.com/sharepoint/v3/contenttype/forms">
-  <Display>DocumentLibraryForm</Display>
-  <Edit>DocumentLibraryForm</Edit>
-  <New>DocumentLibraryForm</New>
-</FormTemplates>
-</file>
-
-<file path=customXml/item3.xml><?xml version="1.0" encoding="utf-8"?>
-<b:Sources xmlns:b="http://schemas.openxmlformats.org/officeDocument/2006/bibliography" xmlns="http://schemas.openxmlformats.org/officeDocument/2006/bibliography" SelectedStyle="\APASixthEditionOfficeOnline.xsl" StyleName="APA" Version="6"/>
-</file>
-
-<file path=customXml/item4.xml><?xml version="1.0" encoding="utf-8"?>
 <ct:contentTypeSchema xmlns:ct="http://schemas.microsoft.com/office/2006/metadata/contentType" xmlns:ma="http://schemas.microsoft.com/office/2006/metadata/properties/metaAttributes" ct:_="" ma:_="" ma:contentTypeName="Document" ma:contentTypeID="0x0101005B2744A0F3C5FC40848CBD71B4D9DAA2" ma:contentTypeVersion="11" ma:contentTypeDescription="Create a new document." ma:contentTypeScope="" ma:versionID="662a5b85ad6b90d67bb4c6e2cba28970">
   <xsd:schema xmlns:xsd="http://www.w3.org/2001/XMLSchema" xmlns:xs="http://www.w3.org/2001/XMLSchema" xmlns:p="http://schemas.microsoft.com/office/2006/metadata/properties" xmlns:ns2="591cd0f8-0474-4738-8401-d714496fe932" xmlns:ns3="65b21f57-044f-4604-801b-76c585a7405c" targetNamespace="http://schemas.microsoft.com/office/2006/metadata/properties" ma:root="true" ma:fieldsID="24c47946baefdf82d282471a30f57fcd" ns2:_="" ns3:_="">
     <xsd:import namespace="591cd0f8-0474-4738-8401-d714496fe932"/>
@@ -4902,34 +4891,31 @@
 </ct:contentTypeSchema>
 </file>
 
-<file path=customXml/itemProps1.xml><?xml version="1.0" encoding="utf-8"?>
-<ds:datastoreItem xmlns:ds="http://schemas.openxmlformats.org/officeDocument/2006/customXml" ds:itemID="{05AD0F2C-FF07-4655-B2F6-3CB46C47939A}">
-  <ds:schemaRefs>
-    <ds:schemaRef ds:uri="http://schemas.microsoft.com/office/2006/metadata/properties"/>
-    <ds:schemaRef ds:uri="http://schemas.microsoft.com/office/infopath/2007/PartnerControls"/>
-    <ds:schemaRef ds:uri="591cd0f8-0474-4738-8401-d714496fe932"/>
-    <ds:schemaRef ds:uri="65b21f57-044f-4604-801b-76c585a7405c"/>
-  </ds:schemaRefs>
-</ds:datastoreItem>
+<file path=customXml/item2.xml><?xml version="1.0" encoding="utf-8"?>
+<b:Sources xmlns:b="http://schemas.openxmlformats.org/officeDocument/2006/bibliography" xmlns="http://schemas.openxmlformats.org/officeDocument/2006/bibliography" SelectedStyle="\APASixthEditionOfficeOnline.xsl" StyleName="APA" Version="6"/>
 </file>
 
-<file path=customXml/itemProps2.xml><?xml version="1.0" encoding="utf-8"?>
-<ds:datastoreItem xmlns:ds="http://schemas.openxmlformats.org/officeDocument/2006/customXml" ds:itemID="{065F5E07-5487-4F28-90FD-A0F9578686E4}">
-  <ds:schemaRefs>
-    <ds:schemaRef ds:uri="http://schemas.microsoft.com/sharepoint/v3/contenttype/forms"/>
-  </ds:schemaRefs>
-</ds:datastoreItem>
+<file path=customXml/item3.xml><?xml version="1.0" encoding="utf-8"?>
+<?mso-contentType ?>
+<FormTemplates xmlns="http://schemas.microsoft.com/sharepoint/v3/contenttype/forms">
+  <Display>DocumentLibraryForm</Display>
+  <Edit>DocumentLibraryForm</Edit>
+  <New>DocumentLibraryForm</New>
+</FormTemplates>
 </file>
 
-<file path=customXml/itemProps3.xml><?xml version="1.0" encoding="utf-8"?>
-<ds:datastoreItem xmlns:ds="http://schemas.openxmlformats.org/officeDocument/2006/customXml" ds:itemID="{B3D8B919-3BFC-455B-8F21-59E0A6521532}">
-  <ds:schemaRefs>
-    <ds:schemaRef ds:uri="http://schemas.openxmlformats.org/officeDocument/2006/bibliography"/>
-  </ds:schemaRefs>
-</ds:datastoreItem>
+<file path=customXml/item4.xml><?xml version="1.0" encoding="utf-8"?>
+<p:properties xmlns:p="http://schemas.microsoft.com/office/2006/metadata/properties" xmlns:xsi="http://www.w3.org/2001/XMLSchema-instance" xmlns:pc="http://schemas.microsoft.com/office/infopath/2007/PartnerControls">
+  <documentManagement>
+    <lcf76f155ced4ddcb4097134ff3c332f xmlns="591cd0f8-0474-4738-8401-d714496fe932">
+      <Terms xmlns="http://schemas.microsoft.com/office/infopath/2007/PartnerControls"/>
+    </lcf76f155ced4ddcb4097134ff3c332f>
+    <TaxCatchAll xmlns="65b21f57-044f-4604-801b-76c585a7405c" xsi:nil="true"/>
+  </documentManagement>
+</p:properties>
 </file>
 
-<file path=customXml/itemProps4.xml><?xml version="1.0" encoding="utf-8"?>
+<file path=customXml/itemProps1.xml><?xml version="1.0" encoding="utf-8"?>
 <ds:datastoreItem xmlns:ds="http://schemas.openxmlformats.org/officeDocument/2006/customXml" ds:itemID="{264800F3-18FD-4E89-854A-47D151F0A251}">
   <ds:schemaRefs>
     <ds:schemaRef ds:uri="http://schemas.microsoft.com/office/2006/metadata/contentType"/>
@@ -4946,4 +4932,31 @@
     <ds:schemaRef ds:uri="http://schemas.microsoft.com/internal/obd"/>
   </ds:schemaRefs>
 </ds:datastoreItem>
+</file>
+
+<file path=customXml/itemProps2.xml><?xml version="1.0" encoding="utf-8"?>
+<ds:datastoreItem xmlns:ds="http://schemas.openxmlformats.org/officeDocument/2006/customXml" ds:itemID="{B3D8B919-3BFC-455B-8F21-59E0A6521532}">
+  <ds:schemaRefs>
+    <ds:schemaRef ds:uri="http://schemas.openxmlformats.org/officeDocument/2006/bibliography"/>
+  </ds:schemaRefs>
+</ds:datastoreItem>
+</file>
+
+<file path=customXml/itemProps3.xml><?xml version="1.0" encoding="utf-8"?>
+<ds:datastoreItem xmlns:ds="http://schemas.openxmlformats.org/officeDocument/2006/customXml" ds:itemID="{065F5E07-5487-4F28-90FD-A0F9578686E4}">
+  <ds:schemaRefs>
+    <ds:schemaRef ds:uri="http://schemas.microsoft.com/sharepoint/v3/contenttype/forms"/>
+  </ds:schemaRefs>
+</ds:datastoreItem>
+</file>
+
+<file path=customXml/itemProps4.xml><?xml version="1.0" encoding="utf-8"?>
+<ds:datastoreItem xmlns:ds="http://schemas.openxmlformats.org/officeDocument/2006/customXml" ds:itemID="{05AD0F2C-FF07-4655-B2F6-3CB46C47939A}">
+  <ds:schemaRefs>
+    <ds:schemaRef ds:uri="http://schemas.microsoft.com/office/2006/metadata/properties"/>
+    <ds:schemaRef ds:uri="http://schemas.microsoft.com/office/infopath/2007/PartnerControls"/>
+    <ds:schemaRef ds:uri="591cd0f8-0474-4738-8401-d714496fe932"/>
+    <ds:schemaRef ds:uri="65b21f57-044f-4604-801b-76c585a7405c"/>
+  </ds:schemaRefs>
+</ds:datastoreItem>
 </file>
</xml_diff>